<commit_message>
technical specification for complex robot
</commit_message>
<xml_diff>
--- a/техническое задание.docx
+++ b/техническое задание.docx
@@ -166,7 +166,16 @@
         </w:numPr>
       </w:pPr>
       <w:r>
-        <w:t>Все моторы, расположенные на одной стороне должны быть соединены между собой.</w:t>
+        <w:t>Все моторы, расположенные на одной стороне должны быть соединены между собой</w:t>
+      </w:r>
+      <w:r>
+        <w:t xml:space="preserve"> </w:t>
+      </w:r>
+      <w:r>
+        <w:t>шестеренками</w:t>
+      </w:r>
+      <w:r>
+        <w:t>.</w:t>
       </w:r>
     </w:p>
     <w:p>
@@ -458,7 +467,11 @@
         </w:numPr>
       </w:pPr>
       <w:r>
-        <w:t>Лева и справа от</w:t>
+        <w:lastRenderedPageBreak/>
+        <w:t>Сл</w:t>
+      </w:r>
+      <w:r>
+        <w:t>ева и справа от</w:t>
       </w:r>
       <w:r>
         <w:t xml:space="preserve"> лопастей должны идти откосы, по которым з</w:t>
@@ -476,7 +489,6 @@
         </w:numPr>
       </w:pPr>
       <w:r>
-        <w:lastRenderedPageBreak/>
         <w:t>Ковш для автономных альпинистов</w:t>
       </w:r>
     </w:p>
@@ -927,11 +939,8 @@
         </w:numPr>
       </w:pPr>
       <w:r>
-        <w:t xml:space="preserve">Входное отверстие ковша должно закрываться специальной крышкой, которая служит для того, чтобы кубики не вываливались при подъеме и в начале переворота ковша, а также </w:t>
-      </w:r>
-      <w:r>
         <w:lastRenderedPageBreak/>
-        <w:t>для того чтобы закрывать входное отверстие так чтобы на начальном этапе игры в него не могли попасть шарики</w:t>
+        <w:t>Входное отверстие ковша должно закрываться специальной крышкой, которая служит для того, чтобы кубики не вываливались при подъеме и в начале переворота ковша, а также для того чтобы закрывать входное отверстие так чтобы на начальном этапе игры в него не могли попасть шарики</w:t>
       </w:r>
       <w:r>
         <w:t>.</w:t>
@@ -1225,6 +1234,9 @@
       <w:pPr>
         <w:pStyle w:val="a3"/>
         <w:ind w:left="708"/>
+        <w:rPr>
+          <w:lang w:val="en-US"/>
+        </w:rPr>
       </w:pPr>
     </w:p>
     <w:sectPr>

</xml_diff>